<commit_message>
nivid is doing something
</commit_message>
<xml_diff>
--- a/Notes/Git and Github.docx
+++ b/Notes/Git and Github.docx
@@ -33,15 +33,7 @@
         <w:jc w:val="both"/>
       </w:pPr>
       <w:r>
-        <w:t xml:space="preserve">Git </w:t>
-      </w:r>
-      <w:proofErr w:type="gramStart"/>
-      <w:r>
-        <w:t>add</w:t>
-      </w:r>
-      <w:proofErr w:type="gramEnd"/>
-      <w:r>
-        <w:t xml:space="preserve"> . : add all the files to the repo</w:t>
+        <w:t>Git add . : add all the files to the repo</w:t>
       </w:r>
     </w:p>
     <w:p>
@@ -272,15 +264,7 @@
     </w:p>
     <w:p>
       <w:r>
-        <w:t xml:space="preserve">Create the repo, copy the </w:t>
-      </w:r>
-      <w:proofErr w:type="gramStart"/>
-      <w:r>
-        <w:t>link</w:t>
-      </w:r>
-      <w:proofErr w:type="gramEnd"/>
-      <w:r>
-        <w:t xml:space="preserve"> and use this command: “</w:t>
+        <w:t>Create the repo, copy the link and use this command: “</w:t>
       </w:r>
       <w:r>
         <w:rPr>
@@ -497,8 +481,69 @@
         <w:t>”</w:t>
       </w:r>
     </w:p>
-    <w:p/>
-    <w:p/>
+    <w:p>
+      <w:pPr>
+        <w:pStyle w:val="Heading1"/>
+      </w:pPr>
+      <w:r>
+        <w:t>How to contribute to existing projects?</w:t>
+      </w:r>
+    </w:p>
+    <w:p>
+      <w:r>
+        <w:t>We can make a copy of the project using “</w:t>
+      </w:r>
+      <w:r>
+        <w:t>fork</w:t>
+      </w:r>
+      <w:r>
+        <w:t>”</w:t>
+      </w:r>
+    </w:p>
+    <w:p>
+      <w:r>
+        <w:t>Clone the folder: “</w:t>
+      </w:r>
+      <w:r>
+        <w:rPr>
+          <w:b/>
+          <w:bCs/>
+        </w:rPr>
+        <w:t>git clone ${URL}</w:t>
+      </w:r>
+      <w:r>
+        <w:t>”</w:t>
+      </w:r>
+    </w:p>
+    <w:p>
+      <w:r>
+        <w:t>First,</w:t>
+      </w:r>
+      <w:r>
+        <w:t xml:space="preserve"> we </w:t>
+      </w:r>
+      <w:r>
+        <w:t>must</w:t>
+      </w:r>
+      <w:r>
+        <w:t xml:space="preserve"> fork the repository because we cannot and should not change someone else’s code directly. </w:t>
+      </w:r>
+    </w:p>
+    <w:p>
+      <w:r>
+        <w:t>We can have a reference to original URL using: “</w:t>
+      </w:r>
+      <w:r>
+        <w:rPr>
+          <w:b/>
+          <w:bCs/>
+        </w:rPr>
+        <w:t>git remote add upstream ${URL}</w:t>
+      </w:r>
+      <w:r>
+        <w:t>”</w:t>
+      </w:r>
+    </w:p>
     <w:sectPr>
       <w:pgSz w:w="11906" w:h="16838"/>
       <w:pgMar w:top="1440" w:right="1440" w:bottom="1440" w:left="1440" w:header="708" w:footer="708" w:gutter="0"/>

</xml_diff>